<commit_message>
Assignment 1 and 2
</commit_message>
<xml_diff>
--- a/Assignment 1/Hadoop Assignment 1 - 622948 - Mattis Meeuwesse.docx
+++ b/Assignment 1/Hadoop Assignment 1 - 622948 - Mattis Meeuwesse.docx
@@ -31,6 +31,7 @@
     <w:p>
       <w:pPr>
         <w:rPr>
+          <w:rStyle w:val="Hyperlink"/>
           <w:lang w:val="en-US"/>
         </w:rPr>
       </w:pPr>
@@ -60,9 +61,300 @@
             <w:rStyle w:val="Hyperlink"/>
             <w:lang w:val="en-US"/>
           </w:rPr>
-          <w:t>https://github.com/Maestro1334/hadoop-assignment-1</w:t>
+          <w:t>https://github.com/Maestro1334/Hadoop</w:t>
         </w:r>
       </w:hyperlink>
+    </w:p>
+    <w:p>
+      <w:pPr>
+        <w:rPr>
+          <w:rStyle w:val="Hyperlink"/>
+          <w:lang w:val="en-US"/>
+        </w:rPr>
+      </w:pPr>
+    </w:p>
+    <w:p>
+      <w:pPr>
+        <w:rPr>
+          <w:rStyle w:val="Hyperlink"/>
+          <w:lang w:val="en-US"/>
+        </w:rPr>
+      </w:pPr>
+    </w:p>
+    <w:p>
+      <w:pPr>
+        <w:rPr>
+          <w:rStyle w:val="Hyperlink"/>
+          <w:u w:val="none"/>
+          <w:lang w:val="en-US"/>
+        </w:rPr>
+      </w:pPr>
+      <w:r>
+        <w:rPr>
+          <w:rStyle w:val="Hyperlink"/>
+          <w:u w:val="none"/>
+          <w:lang w:val="en-US"/>
+        </w:rPr>
+        <w:t xml:space="preserve">Assignment: </w:t>
+      </w:r>
+    </w:p>
+    <w:p>
+      <w:pPr>
+        <w:rPr>
+          <w:lang w:val="en-US"/>
+        </w:rPr>
+      </w:pPr>
+      <w:r>
+        <w:rPr>
+          <w:lang w:val="en-US"/>
+        </w:rPr>
+        <w:t>To get a 6</w:t>
+      </w:r>
+    </w:p>
+    <w:p>
+      <w:pPr>
+        <w:rPr>
+          <w:lang w:val="en-US"/>
+        </w:rPr>
+      </w:pPr>
+    </w:p>
+    <w:p>
+      <w:pPr>
+        <w:rPr>
+          <w:lang w:val="en-US"/>
+        </w:rPr>
+      </w:pPr>
+      <w:r>
+        <w:rPr>
+          <w:lang w:val="en-US"/>
+        </w:rPr>
+        <w:t xml:space="preserve">    Count the number of ratings given for each movie </w:t>
+      </w:r>
+    </w:p>
+    <w:p>
+      <w:pPr>
+        <w:rPr>
+          <w:lang w:val="en-US"/>
+        </w:rPr>
+      </w:pPr>
+      <w:r>
+        <w:rPr>
+          <w:lang w:val="en-US"/>
+        </w:rPr>
+        <w:t xml:space="preserve">    Code have to run on HDFS with a basic setup (Lecture 1 &amp; 2) </w:t>
+      </w:r>
+    </w:p>
+    <w:p>
+      <w:pPr>
+        <w:rPr>
+          <w:lang w:val="en-US"/>
+        </w:rPr>
+      </w:pPr>
+      <w:r>
+        <w:rPr>
+          <w:lang w:val="en-US"/>
+        </w:rPr>
+        <w:t xml:space="preserve">    Code is executed with a python command with </w:t>
+      </w:r>
+      <w:proofErr w:type="spellStart"/>
+      <w:r>
+        <w:rPr>
+          <w:lang w:val="en-US"/>
+        </w:rPr>
+        <w:t>MrJob</w:t>
+      </w:r>
+      <w:proofErr w:type="spellEnd"/>
+      <w:r>
+        <w:rPr>
+          <w:lang w:val="en-US"/>
+        </w:rPr>
+        <w:t xml:space="preserve"> </w:t>
+      </w:r>
+    </w:p>
+    <w:p>
+      <w:pPr>
+        <w:rPr>
+          <w:lang w:val="en-US"/>
+        </w:rPr>
+      </w:pPr>
+      <w:r>
+        <w:rPr>
+          <w:lang w:val="en-US"/>
+        </w:rPr>
+        <w:t xml:space="preserve">    Upload a document on Moodle with the following information: </w:t>
+      </w:r>
+    </w:p>
+    <w:p>
+      <w:pPr>
+        <w:rPr>
+          <w:lang w:val="en-US"/>
+        </w:rPr>
+      </w:pPr>
+      <w:r>
+        <w:rPr>
+          <w:lang w:val="en-US"/>
+        </w:rPr>
+        <w:t xml:space="preserve">        Name and student number </w:t>
+      </w:r>
+    </w:p>
+    <w:p>
+      <w:pPr>
+        <w:rPr>
+          <w:lang w:val="en-US"/>
+        </w:rPr>
+      </w:pPr>
+      <w:r>
+        <w:rPr>
+          <w:lang w:val="en-US"/>
+        </w:rPr>
+        <w:t xml:space="preserve">        URL from GitHub with your source code Explain in the document what steps have to be taken to execute the code </w:t>
+      </w:r>
+    </w:p>
+    <w:p>
+      <w:pPr>
+        <w:rPr>
+          <w:lang w:val="en-US"/>
+        </w:rPr>
+      </w:pPr>
+      <w:r>
+        <w:rPr>
+          <w:lang w:val="en-US"/>
+        </w:rPr>
+        <w:t xml:space="preserve">         Explain in your own words every step included source code. </w:t>
+      </w:r>
+    </w:p>
+    <w:p>
+      <w:pPr>
+        <w:rPr>
+          <w:lang w:val="en-US"/>
+        </w:rPr>
+      </w:pPr>
+      <w:r>
+        <w:rPr>
+          <w:lang w:val="en-US"/>
+        </w:rPr>
+        <w:t xml:space="preserve">         Make a screenshot from the result and include it in your document</w:t>
+      </w:r>
+    </w:p>
+    <w:p>
+      <w:pPr>
+        <w:rPr>
+          <w:lang w:val="en-US"/>
+        </w:rPr>
+      </w:pPr>
+    </w:p>
+    <w:p>
+      <w:pPr>
+        <w:rPr>
+          <w:lang w:val="en-US"/>
+        </w:rPr>
+      </w:pPr>
+      <w:r>
+        <w:rPr>
+          <w:lang w:val="en-US"/>
+        </w:rPr>
+        <w:t>To get an 8:</w:t>
+      </w:r>
+    </w:p>
+    <w:p>
+      <w:pPr>
+        <w:rPr>
+          <w:lang w:val="en-US"/>
+        </w:rPr>
+      </w:pPr>
+    </w:p>
+    <w:p>
+      <w:pPr>
+        <w:rPr>
+          <w:lang w:val="en-US"/>
+        </w:rPr>
+      </w:pPr>
+      <w:r>
+        <w:rPr>
+          <w:lang w:val="en-US"/>
+        </w:rPr>
+        <w:t>Same as to get a 6, but additionally:</w:t>
+      </w:r>
+    </w:p>
+    <w:p>
+      <w:pPr>
+        <w:rPr>
+          <w:lang w:val="en-US"/>
+        </w:rPr>
+      </w:pPr>
+    </w:p>
+    <w:p>
+      <w:pPr>
+        <w:rPr>
+          <w:lang w:val="en-US"/>
+        </w:rPr>
+      </w:pPr>
+      <w:r>
+        <w:rPr>
+          <w:lang w:val="en-US"/>
+        </w:rPr>
+        <w:t xml:space="preserve">    Sort the movies by their numbers of ratings</w:t>
+      </w:r>
+    </w:p>
+    <w:p>
+      <w:pPr>
+        <w:rPr>
+          <w:lang w:val="en-US"/>
+        </w:rPr>
+      </w:pPr>
+    </w:p>
+    <w:p>
+      <w:pPr>
+        <w:rPr>
+          <w:lang w:val="en-US"/>
+        </w:rPr>
+      </w:pPr>
+      <w:r>
+        <w:rPr>
+          <w:lang w:val="en-US"/>
+        </w:rPr>
+        <w:t>To get a 10:</w:t>
+      </w:r>
+    </w:p>
+    <w:p>
+      <w:pPr>
+        <w:rPr>
+          <w:lang w:val="en-US"/>
+        </w:rPr>
+      </w:pPr>
+    </w:p>
+    <w:p>
+      <w:pPr>
+        <w:rPr>
+          <w:lang w:val="en-US"/>
+        </w:rPr>
+      </w:pPr>
+      <w:r>
+        <w:rPr>
+          <w:lang w:val="en-US"/>
+        </w:rPr>
+        <w:t>Same as to get an 8, but additionally:</w:t>
+      </w:r>
+    </w:p>
+    <w:p>
+      <w:pPr>
+        <w:rPr>
+          <w:lang w:val="en-US"/>
+        </w:rPr>
+      </w:pPr>
+    </w:p>
+    <w:p>
+      <w:pPr>
+        <w:rPr>
+          <w:lang w:val="en-US"/>
+        </w:rPr>
+      </w:pPr>
+      <w:r>
+        <w:rPr>
+          <w:lang w:val="en-US"/>
+        </w:rPr>
+        <w:t xml:space="preserve">    Sort the genres by their total ratings</w:t>
+      </w:r>
     </w:p>
     <w:p>
       <w:pPr>

</xml_diff>